<commit_message>
Refine User_Tasks, add some more feedback
</commit_message>
<xml_diff>
--- a/3_Prototype_userexperience/User_Tasks.docx
+++ b/3_Prototype_userexperience/User_Tasks.docx
@@ -1,14 +1,89 @@
 
 <file path=word/document.xml><?xml version="1.0" encoding="utf-8"?>
-<w:document xmlns:wpc="http://schemas.microsoft.com/office/word/2010/wordprocessingCanvas" xmlns:cx="http://schemas.microsoft.com/office/drawing/2014/chartex" xmlns:cx1="http://schemas.microsoft.com/office/drawing/2015/9/8/chartex" xmlns:cx2="http://schemas.microsoft.com/office/drawing/2015/10/21/chartex" xmlns:cx3="http://schemas.microsoft.com/office/drawing/2016/5/9/chartex" xmlns:cx4="http://schemas.microsoft.com/office/drawing/2016/5/10/chartex" xmlns:cx5="http://schemas.microsoft.com/office/drawing/2016/5/11/chartex" xmlns:cx6="http://schemas.microsoft.com/office/drawing/2016/5/12/chartex" xmlns:cx7="http://schemas.microsoft.com/office/drawing/2016/5/13/chartex" xmlns:cx8="http://schemas.microsoft.com/office/drawing/2016/5/14/chartex" xmlns:mc="http://schemas.openxmlformats.org/markup-compatibility/2006" xmlns:aink="http://schemas.microsoft.com/office/drawing/2016/ink" xmlns:am3d="http://schemas.microsoft.com/office/drawing/2017/model3d" xmlns:o="urn:schemas-microsoft-com:office:office" xmlns:oel="http://schemas.microsoft.com/office/2019/extlst" xmlns:r="http://schemas.openxmlformats.org/officeDocument/2006/relationships" xmlns:m="http://schemas.openxmlformats.org/officeDocument/2006/math" xmlns:v="urn:schemas-microsoft-com:vml" xmlns:wp14="http://schemas.microsoft.com/office/word/2010/wordprocessingDrawing" xmlns:wp="http://schemas.openxmlformats.org/drawingml/2006/wordprocessingDrawing" xmlns:w10="urn:schemas-microsoft-com:office:word" xmlns:w="http://schemas.openxmlformats.org/wordprocessingml/2006/main" xmlns:w14="http://schemas.microsoft.com/office/word/2010/wordml" xmlns:w15="http://schemas.microsoft.com/office/word/2012/wordml" xmlns:w16cex="http://schemas.microsoft.com/office/word/2018/wordml/cex" xmlns:w16cid="http://schemas.microsoft.com/office/word/2016/wordml/cid" xmlns:w16="http://schemas.microsoft.com/office/word/2018/wordml" xmlns:w16sdtdh="http://schemas.microsoft.com/office/word/2020/wordml/sdtdatahash" xmlns:w16se="http://schemas.microsoft.com/office/word/2015/wordml/symex" xmlns:wpg="http://schemas.microsoft.com/office/word/2010/wordprocessingGroup" xmlns:wpi="http://schemas.microsoft.com/office/word/2010/wordprocessingInk" xmlns:wne="http://schemas.microsoft.com/office/word/2006/wordml" xmlns:wps="http://schemas.microsoft.com/office/word/2010/wordprocessingShape" mc:Ignorable="w14 w15 w16se w16cid w16 w16cex w16sdtdh wp14">
+<w:document xmlns:wpc="http://schemas.microsoft.com/office/word/2010/wordprocessingCanvas" xmlns:cx="http://schemas.microsoft.com/office/drawing/2014/chartex" xmlns:cx1="http://schemas.microsoft.com/office/drawing/2015/9/8/chartex" xmlns:cx2="http://schemas.microsoft.com/office/drawing/2015/10/21/chartex" xmlns:cx3="http://schemas.microsoft.com/office/drawing/2016/5/9/chartex" xmlns:cx4="http://schemas.microsoft.com/office/drawing/2016/5/10/chartex" xmlns:cx5="http://schemas.microsoft.com/office/drawing/2016/5/11/chartex" xmlns:cx6="http://schemas.microsoft.com/office/drawing/2016/5/12/chartex" xmlns:cx7="http://schemas.microsoft.com/office/drawing/2016/5/13/chartex" xmlns:cx8="http://schemas.microsoft.com/office/drawing/2016/5/14/chartex" xmlns:mc="http://schemas.openxmlformats.org/markup-compatibility/2006" xmlns:aink="http://schemas.microsoft.com/office/drawing/2016/ink" xmlns:am3d="http://schemas.microsoft.com/office/drawing/2017/model3d" xmlns:o="urn:schemas-microsoft-com:office:office" xmlns:r="http://schemas.openxmlformats.org/officeDocument/2006/relationships" xmlns:m="http://schemas.openxmlformats.org/officeDocument/2006/math" xmlns:v="urn:schemas-microsoft-com:vml" xmlns:wp14="http://schemas.microsoft.com/office/word/2010/wordprocessingDrawing" xmlns:wp="http://schemas.openxmlformats.org/drawingml/2006/wordprocessingDrawing" xmlns:w10="urn:schemas-microsoft-com:office:word" xmlns:w="http://schemas.openxmlformats.org/wordprocessingml/2006/main" xmlns:w14="http://schemas.microsoft.com/office/word/2010/wordml" xmlns:w15="http://schemas.microsoft.com/office/word/2012/wordml" xmlns:w16cid="http://schemas.microsoft.com/office/word/2016/wordml/cid" xmlns:w16se="http://schemas.microsoft.com/office/word/2015/wordml/symex" xmlns:wpg="http://schemas.microsoft.com/office/word/2010/wordprocessingGroup" xmlns:wpi="http://schemas.microsoft.com/office/word/2010/wordprocessingInk" xmlns:wne="http://schemas.microsoft.com/office/word/2006/wordml" xmlns:wps="http://schemas.microsoft.com/office/word/2010/wordprocessingShape" mc:Ignorable="w14 w15 w16se w16cid wp14">
   <w:body>
     <w:p>
       <w:pPr>
+        <w:pStyle w:val="Title"/>
+        <w:jc w:val="center"/>
+        <w:rPr>
+          <w:b/>
+          <w:lang w:val="en-GB"/>
+        </w:rPr>
+      </w:pPr>
+      <w:r>
+        <w:rPr>
+          <w:b/>
+          <w:lang w:val="en-GB"/>
+        </w:rPr>
+        <w:t>Prototype Evaluation – User Feedback</w:t>
+      </w:r>
+    </w:p>
+    <w:p>
+      <w:pPr>
+        <w:jc w:val="center"/>
+        <w:rPr>
+          <w:lang w:val="en-GB"/>
+        </w:rPr>
+      </w:pPr>
+      <w:r>
+        <w:rPr>
+          <w:lang w:val="en-GB"/>
+        </w:rPr>
+        <w:t xml:space="preserve">Kevin </w:t>
+      </w:r>
+      <w:proofErr w:type="spellStart"/>
+      <w:r>
+        <w:rPr>
+          <w:lang w:val="en-GB"/>
+        </w:rPr>
+        <w:t>Wiltschnig</w:t>
+      </w:r>
+      <w:proofErr w:type="spellEnd"/>
+      <w:r>
+        <w:rPr>
+          <w:lang w:val="en-GB"/>
+        </w:rPr>
+        <w:t>, Auer Thomas</w:t>
+      </w:r>
+    </w:p>
+    <w:p>
+      <w:pPr>
         <w:ind w:left="360" w:hanging="360"/>
         <w:rPr>
           <w:lang w:val="en-GB"/>
         </w:rPr>
       </w:pPr>
+    </w:p>
+    <w:p>
+      <w:pPr>
+        <w:pStyle w:val="Heading1"/>
+      </w:pPr>
+      <w:r>
+        <w:t>Tasks</w:t>
+      </w:r>
+    </w:p>
+    <w:p>
+      <w:pPr>
+        <w:ind w:left="360" w:hanging="360"/>
+        <w:rPr>
+          <w:lang w:val="en-GB"/>
+        </w:rPr>
+      </w:pPr>
+    </w:p>
+    <w:p>
+      <w:pPr>
+        <w:ind w:left="360" w:hanging="360"/>
+        <w:rPr>
+          <w:lang w:val="en-GB"/>
+        </w:rPr>
+      </w:pPr>
+      <w:r>
+        <w:rPr>
+          <w:lang w:val="en-GB"/>
+        </w:rPr>
+        <w:t xml:space="preserve">Task 1: </w:t>
+      </w:r>
       <w:r>
         <w:rPr>
           <w:lang w:val="en-GB"/>
@@ -24,7 +99,7 @@
     </w:p>
     <w:p>
       <w:pPr>
-        <w:pStyle w:val="Listenabsatz"/>
+        <w:pStyle w:val="ListParagraph"/>
         <w:numPr>
           <w:ilvl w:val="0"/>
           <w:numId w:val="2"/>
@@ -42,7 +117,7 @@
     </w:p>
     <w:p>
       <w:pPr>
-        <w:pStyle w:val="Listenabsatz"/>
+        <w:pStyle w:val="ListParagraph"/>
         <w:numPr>
           <w:ilvl w:val="0"/>
           <w:numId w:val="2"/>
@@ -55,21 +130,19 @@
         <w:rPr>
           <w:lang w:val="en-GB"/>
         </w:rPr>
-        <w:t xml:space="preserve">Create (1.1) or select </w:t>
-      </w:r>
-      <w:proofErr w:type="gramStart"/>
-      <w:r>
-        <w:rPr>
-          <w:lang w:val="en-GB"/>
-        </w:rPr>
-        <w:t>room(</w:t>
-      </w:r>
-      <w:proofErr w:type="gramEnd"/>
-      <w:r>
-        <w:rPr>
-          <w:lang w:val="en-GB"/>
-        </w:rPr>
-        <w:t>1.</w:t>
+        <w:t>Create (1.1) or select room</w:t>
+      </w:r>
+      <w:r>
+        <w:rPr>
+          <w:lang w:val="en-GB"/>
+        </w:rPr>
+        <w:t xml:space="preserve"> </w:t>
+      </w:r>
+      <w:r>
+        <w:rPr>
+          <w:lang w:val="en-GB"/>
+        </w:rPr>
+        <w:t>(1.</w:t>
       </w:r>
       <w:r>
         <w:rPr>
@@ -86,7 +159,7 @@
     </w:p>
     <w:p>
       <w:pPr>
-        <w:pStyle w:val="Listenabsatz"/>
+        <w:pStyle w:val="ListParagraph"/>
         <w:numPr>
           <w:ilvl w:val="0"/>
           <w:numId w:val="2"/>
@@ -104,7 +177,7 @@
     </w:p>
     <w:p>
       <w:pPr>
-        <w:pStyle w:val="Listenabsatz"/>
+        <w:pStyle w:val="ListParagraph"/>
         <w:numPr>
           <w:ilvl w:val="0"/>
           <w:numId w:val="2"/>
@@ -122,7 +195,7 @@
     </w:p>
     <w:p>
       <w:pPr>
-        <w:pStyle w:val="Listenabsatz"/>
+        <w:pStyle w:val="ListParagraph"/>
         <w:numPr>
           <w:ilvl w:val="0"/>
           <w:numId w:val="2"/>
@@ -144,13 +217,12 @@
           <w:lang w:val="en-GB"/>
         </w:rPr>
       </w:pPr>
-    </w:p>
-    <w:p>
-      <w:pPr>
-        <w:rPr>
-          <w:lang w:val="en-GB"/>
-        </w:rPr>
-      </w:pPr>
+      <w:r>
+        <w:rPr>
+          <w:lang w:val="en-GB"/>
+        </w:rPr>
+        <w:t xml:space="preserve">Task 2: </w:t>
+      </w:r>
       <w:r>
         <w:rPr>
           <w:lang w:val="en-GB"/>
@@ -160,7 +232,7 @@
     </w:p>
     <w:p>
       <w:pPr>
-        <w:pStyle w:val="Listenabsatz"/>
+        <w:pStyle w:val="ListParagraph"/>
         <w:numPr>
           <w:ilvl w:val="0"/>
           <w:numId w:val="2"/>
@@ -173,26 +245,24 @@
         <w:rPr>
           <w:lang w:val="en-GB"/>
         </w:rPr>
-        <w:t xml:space="preserve">Select </w:t>
-      </w:r>
-      <w:proofErr w:type="gramStart"/>
-      <w:r>
-        <w:rPr>
-          <w:lang w:val="en-GB"/>
-        </w:rPr>
-        <w:t>Room(</w:t>
-      </w:r>
-      <w:proofErr w:type="gramEnd"/>
-      <w:r>
-        <w:rPr>
-          <w:lang w:val="en-GB"/>
-        </w:rPr>
-        <w:t>1)</w:t>
-      </w:r>
-    </w:p>
-    <w:p>
-      <w:pPr>
-        <w:pStyle w:val="Listenabsatz"/>
+        <w:t>Select Room</w:t>
+      </w:r>
+      <w:r>
+        <w:rPr>
+          <w:lang w:val="en-GB"/>
+        </w:rPr>
+        <w:t xml:space="preserve"> </w:t>
+      </w:r>
+      <w:r>
+        <w:rPr>
+          <w:lang w:val="en-GB"/>
+        </w:rPr>
+        <w:t>(1)</w:t>
+      </w:r>
+    </w:p>
+    <w:p>
+      <w:pPr>
+        <w:pStyle w:val="ListParagraph"/>
         <w:numPr>
           <w:ilvl w:val="0"/>
           <w:numId w:val="2"/>
@@ -205,26 +275,24 @@
         <w:rPr>
           <w:lang w:val="en-GB"/>
         </w:rPr>
-        <w:t xml:space="preserve">In room </w:t>
-      </w:r>
-      <w:proofErr w:type="gramStart"/>
-      <w:r>
-        <w:rPr>
-          <w:lang w:val="en-GB"/>
-        </w:rPr>
-        <w:t>selection(</w:t>
-      </w:r>
-      <w:proofErr w:type="gramEnd"/>
-      <w:r>
-        <w:rPr>
-          <w:lang w:val="en-GB"/>
-        </w:rPr>
-        <w:t>2), select (+)-Menu</w:t>
-      </w:r>
-    </w:p>
-    <w:p>
-      <w:pPr>
-        <w:pStyle w:val="Listenabsatz"/>
+        <w:t>In room selection</w:t>
+      </w:r>
+      <w:r>
+        <w:rPr>
+          <w:lang w:val="en-GB"/>
+        </w:rPr>
+        <w:t xml:space="preserve"> </w:t>
+      </w:r>
+      <w:r>
+        <w:rPr>
+          <w:lang w:val="en-GB"/>
+        </w:rPr>
+        <w:t>(2), select (+)-Menu</w:t>
+      </w:r>
+    </w:p>
+    <w:p>
+      <w:pPr>
+        <w:pStyle w:val="ListParagraph"/>
         <w:numPr>
           <w:ilvl w:val="0"/>
           <w:numId w:val="2"/>
@@ -246,147 +314,281 @@
           <w:lang w:val="en-GB"/>
         </w:rPr>
       </w:pPr>
-    </w:p>
-    <w:p>
-      <w:pPr>
-        <w:rPr>
-          <w:lang w:val="en-GB"/>
-        </w:rPr>
-      </w:pPr>
+      <w:r>
+        <w:rPr>
+          <w:lang w:val="en-GB"/>
+        </w:rPr>
+        <w:t xml:space="preserve">Task 3: </w:t>
+      </w:r>
       <w:r>
         <w:rPr>
           <w:lang w:val="en-GB"/>
         </w:rPr>
         <w:t xml:space="preserve">Add </w:t>
       </w:r>
-      <w:proofErr w:type="spellStart"/>
-      <w:r>
-        <w:rPr>
-          <w:lang w:val="en-GB"/>
-        </w:rPr>
-        <w:t>Accessoire</w:t>
-      </w:r>
-      <w:proofErr w:type="spellEnd"/>
-      <w:r>
-        <w:rPr>
-          <w:lang w:val="en-GB"/>
-        </w:rPr>
-        <w:t xml:space="preserve"> to </w:t>
-      </w:r>
-      <w:proofErr w:type="spellStart"/>
-      <w:r>
-        <w:rPr>
-          <w:lang w:val="en-GB"/>
-        </w:rPr>
-        <w:t>appartment</w:t>
-      </w:r>
-      <w:proofErr w:type="spellEnd"/>
-    </w:p>
-    <w:p/>
-    <w:p>
-      <w:pPr>
-        <w:rPr>
-          <w:lang w:val="en-GB"/>
-        </w:rPr>
-      </w:pPr>
-    </w:p>
-    <w:p>
-      <w:pPr>
-        <w:rPr>
-          <w:lang w:val="en-GB"/>
-        </w:rPr>
-      </w:pPr>
-    </w:p>
-    <w:p>
-      <w:pPr>
-        <w:rPr>
-          <w:lang w:val="en-GB"/>
-        </w:rPr>
-      </w:pPr>
-    </w:p>
-    <w:p>
-      <w:pPr>
-        <w:rPr>
-          <w:lang w:val="en-GB"/>
-        </w:rPr>
-      </w:pPr>
-    </w:p>
-    <w:p>
-      <w:pPr>
-        <w:rPr>
-          <w:lang w:val="en-GB"/>
-        </w:rPr>
-      </w:pPr>
-    </w:p>
-    <w:p>
-      <w:pPr>
-        <w:rPr>
-          <w:lang w:val="en-GB"/>
-        </w:rPr>
-      </w:pPr>
-    </w:p>
-    <w:p>
-      <w:pPr>
-        <w:rPr>
-          <w:lang w:val="en-GB"/>
-        </w:rPr>
-      </w:pPr>
-    </w:p>
-    <w:p>
-      <w:r>
-        <w:t>Feedback:</w:t>
-      </w:r>
-    </w:p>
-    <w:p>
-      <w:pPr>
-        <w:rPr>
-          <w:lang w:val="en-GB"/>
-        </w:rPr>
-      </w:pPr>
-      <w:r>
-        <w:rPr>
-          <w:lang w:val="en-GB"/>
-        </w:rPr>
-        <w:t>Missing brightness settings in motion a</w:t>
-      </w:r>
-      <w:r>
-        <w:rPr>
-          <w:lang w:val="en-GB"/>
-        </w:rPr>
-        <w:t>nd audio</w:t>
-      </w:r>
-    </w:p>
-    <w:p>
-      <w:pPr>
-        <w:rPr>
-          <w:lang w:val="en-GB"/>
-        </w:rPr>
-      </w:pPr>
-      <w:r>
-        <w:rPr>
-          <w:lang w:val="en-GB"/>
-        </w:rPr>
-        <w:t>Missing remove function in all submenus</w:t>
-      </w:r>
+      <w:r>
+        <w:rPr>
+          <w:lang w:val="en-GB"/>
+        </w:rPr>
+        <w:t>accessories to system</w:t>
+      </w:r>
+    </w:p>
+    <w:p>
+      <w:pPr>
+        <w:pStyle w:val="ListParagraph"/>
+        <w:numPr>
+          <w:ilvl w:val="0"/>
+          <w:numId w:val="2"/>
+        </w:numPr>
+      </w:pPr>
+      <w:r>
+        <w:t>Add Sensor (1)</w:t>
+      </w:r>
+    </w:p>
+    <w:p>
+      <w:pPr>
+        <w:pStyle w:val="ListParagraph"/>
+        <w:numPr>
+          <w:ilvl w:val="0"/>
+          <w:numId w:val="2"/>
+        </w:numPr>
+        <w:rPr>
+          <w:lang w:val="en-US"/>
+        </w:rPr>
+      </w:pPr>
+      <w:r>
+        <w:rPr>
+          <w:lang w:val="en-US"/>
+        </w:rPr>
+        <w:t xml:space="preserve">Configure Sensor (5); Link </w:t>
+      </w:r>
+      <w:r>
+        <w:rPr>
+          <w:lang w:val="en-US"/>
+        </w:rPr>
+        <w:t>d</w:t>
+      </w:r>
+      <w:r>
+        <w:rPr>
+          <w:lang w:val="en-US"/>
+        </w:rPr>
+        <w:t>evices a</w:t>
+      </w:r>
+      <w:r>
+        <w:rPr>
+          <w:lang w:val="en-US"/>
+        </w:rPr>
+        <w:t>nd predefined actions as necessary</w:t>
+      </w:r>
+    </w:p>
+    <w:p>
+      <w:pPr>
+        <w:pStyle w:val="ListParagraph"/>
+        <w:numPr>
+          <w:ilvl w:val="0"/>
+          <w:numId w:val="2"/>
+        </w:numPr>
+        <w:rPr>
+          <w:lang w:val="en-US"/>
+        </w:rPr>
+      </w:pPr>
+      <w:r>
+        <w:rPr>
+          <w:lang w:val="en-US"/>
+        </w:rPr>
+        <w:t>Confirm</w:t>
+      </w:r>
+    </w:p>
+    <w:p>
+      <w:pPr>
+        <w:rPr>
+          <w:lang w:val="en-US"/>
+        </w:rPr>
+      </w:pPr>
+    </w:p>
+    <w:p>
+      <w:pPr>
+        <w:pStyle w:val="Heading1"/>
+        <w:rPr>
+          <w:lang w:val="en-GB"/>
+        </w:rPr>
+      </w:pPr>
+      <w:r>
+        <w:rPr>
+          <w:lang w:val="en-GB"/>
+        </w:rPr>
+        <w:t>User Feedback</w:t>
+      </w:r>
+    </w:p>
+    <w:p>
+      <w:pPr>
+        <w:rPr>
+          <w:lang w:val="en-GB"/>
+        </w:rPr>
+      </w:pPr>
+    </w:p>
+    <w:p>
+      <w:pPr>
+        <w:rPr>
+          <w:lang w:val="en-GB"/>
+        </w:rPr>
+      </w:pPr>
+      <w:r>
+        <w:rPr>
+          <w:lang w:val="en-GB"/>
+        </w:rPr>
+        <w:t xml:space="preserve">A tester mentioned that </w:t>
+      </w:r>
+      <w:r>
+        <w:rPr>
+          <w:lang w:val="en-GB"/>
+        </w:rPr>
+        <w:t>brightness settings in motion and audio</w:t>
+      </w:r>
+      <w:r>
+        <w:rPr>
+          <w:lang w:val="en-GB"/>
+        </w:rPr>
+        <w:t xml:space="preserve"> are missing. This aspect will be evaluated for the next cycle of the prototype, given the various ways to implement the brightness settings.</w:t>
+      </w:r>
+    </w:p>
+    <w:p>
+      <w:pPr>
+        <w:rPr>
+          <w:lang w:val="en-GB"/>
+        </w:rPr>
+      </w:pPr>
+      <w:r>
+        <w:rPr>
+          <w:lang w:val="en-GB"/>
+        </w:rPr>
+        <w:t xml:space="preserve">Another tester </w:t>
+      </w:r>
+      <w:r>
+        <w:rPr>
+          <w:lang w:val="en-GB"/>
+        </w:rPr>
+        <w:t xml:space="preserve">criticised </w:t>
+      </w:r>
+      <w:r>
+        <w:rPr>
+          <w:lang w:val="en-GB"/>
+        </w:rPr>
+        <w:t>that all menus lack a</w:t>
+      </w:r>
+      <w:r>
+        <w:rPr>
+          <w:lang w:val="en-GB"/>
+        </w:rPr>
+        <w:t xml:space="preserve"> remove function</w:t>
+      </w:r>
+      <w:r>
+        <w:rPr>
+          <w:lang w:val="en-GB"/>
+        </w:rPr>
+        <w:t xml:space="preserve"> for, exemplary, lamps. For the moment, we imply this function by the (+)-Popup </w:t>
+      </w:r>
+      <w:proofErr w:type="gramStart"/>
+      <w:r>
+        <w:rPr>
+          <w:lang w:val="en-GB"/>
+        </w:rPr>
+        <w:t>( See</w:t>
+      </w:r>
+      <w:proofErr w:type="gramEnd"/>
       <w:r>
         <w:rPr>
           <w:lang w:val="en-GB"/>
         </w:rPr>
         <w:t xml:space="preserve"> </w:t>
       </w:r>
-      <w:proofErr w:type="gramStart"/>
-      <w:r>
-        <w:rPr>
-          <w:lang w:val="en-GB"/>
-        </w:rPr>
-        <w:t>( For</w:t>
-      </w:r>
-      <w:proofErr w:type="gramEnd"/>
-      <w:r>
-        <w:rPr>
-          <w:lang w:val="en-GB"/>
-        </w:rPr>
-        <w:t xml:space="preserve"> now implied in (+)-Menu )</w:t>
+      <w:r>
+        <w:rPr>
+          <w:lang w:val="en-GB"/>
+        </w:rPr>
+        <w:t>‘’</w:t>
+      </w:r>
+      <w:r>
+        <w:rPr>
+          <w:lang w:val="en-GB"/>
+        </w:rPr>
+        <w:t>add_remove.jpeg</w:t>
+      </w:r>
+      <w:r>
+        <w:rPr>
+          <w:lang w:val="en-GB"/>
+        </w:rPr>
+        <w:t>’’</w:t>
+      </w:r>
+      <w:r>
+        <w:rPr>
+          <w:lang w:val="en-GB"/>
+        </w:rPr>
+        <w:t>)</w:t>
+      </w:r>
+      <w:r>
+        <w:rPr>
+          <w:lang w:val="en-GB"/>
+        </w:rPr>
+        <w:t>.</w:t>
+      </w:r>
+    </w:p>
+    <w:p>
+      <w:pPr>
+        <w:rPr>
+          <w:lang w:val="en-GB"/>
+        </w:rPr>
+      </w:pPr>
+      <w:r>
+        <w:rPr>
+          <w:lang w:val="en-GB"/>
+        </w:rPr>
+        <w:t xml:space="preserve">Another tester remarked </w:t>
+      </w:r>
+      <w:r>
+        <w:rPr>
+          <w:lang w:val="en-GB"/>
+        </w:rPr>
+        <w:t>that the functionality of adding an accessory is redundant, given the limitations of actual implementation based on th</w:t>
+      </w:r>
+      <w:bookmarkStart w:id="0" w:name="_GoBack"/>
+      <w:bookmarkEnd w:id="0"/>
+      <w:r>
+        <w:rPr>
+          <w:lang w:val="en-GB"/>
+        </w:rPr>
+        <w:t>e added hardware</w:t>
+      </w:r>
+      <w:r>
+        <w:rPr>
+          <w:lang w:val="en-GB"/>
+        </w:rPr>
+        <w:t xml:space="preserve"> – It is “too unbound”</w:t>
+      </w:r>
+      <w:r>
+        <w:rPr>
+          <w:lang w:val="en-GB"/>
+        </w:rPr>
+        <w:t>.</w:t>
+      </w:r>
+      <w:r>
+        <w:rPr>
+          <w:lang w:val="en-GB"/>
+        </w:rPr>
+        <w:t xml:space="preserve"> Future work may imply that accessory is limited to company hardware.</w:t>
+      </w:r>
+    </w:p>
+    <w:p>
+      <w:pPr>
+        <w:rPr>
+          <w:lang w:val="en-GB"/>
+        </w:rPr>
+      </w:pPr>
+      <w:r>
+        <w:rPr>
+          <w:lang w:val="en-GB"/>
+        </w:rPr>
+        <w:t>Further mentions describe the redundancy of splitting “Motion” and “Audio” sensors, which instead could be described as an additional “Type” or “Label”.</w:t>
       </w:r>
     </w:p>
     <w:p>
@@ -407,7 +609,7 @@
 </file>
 
 <file path=word/endnotes.xml><?xml version="1.0" encoding="utf-8"?>
-<w:endnotes xmlns:wpc="http://schemas.microsoft.com/office/word/2010/wordprocessingCanvas" xmlns:cx="http://schemas.microsoft.com/office/drawing/2014/chartex" xmlns:cx1="http://schemas.microsoft.com/office/drawing/2015/9/8/chartex" xmlns:cx2="http://schemas.microsoft.com/office/drawing/2015/10/21/chartex" xmlns:cx3="http://schemas.microsoft.com/office/drawing/2016/5/9/chartex" xmlns:cx4="http://schemas.microsoft.com/office/drawing/2016/5/10/chartex" xmlns:cx5="http://schemas.microsoft.com/office/drawing/2016/5/11/chartex" xmlns:cx6="http://schemas.microsoft.com/office/drawing/2016/5/12/chartex" xmlns:cx7="http://schemas.microsoft.com/office/drawing/2016/5/13/chartex" xmlns:cx8="http://schemas.microsoft.com/office/drawing/2016/5/14/chartex" xmlns:mc="http://schemas.openxmlformats.org/markup-compatibility/2006" xmlns:aink="http://schemas.microsoft.com/office/drawing/2016/ink" xmlns:am3d="http://schemas.microsoft.com/office/drawing/2017/model3d" xmlns:o="urn:schemas-microsoft-com:office:office" xmlns:oel="http://schemas.microsoft.com/office/2019/extlst" xmlns:r="http://schemas.openxmlformats.org/officeDocument/2006/relationships" xmlns:m="http://schemas.openxmlformats.org/officeDocument/2006/math" xmlns:v="urn:schemas-microsoft-com:vml" xmlns:wp14="http://schemas.microsoft.com/office/word/2010/wordprocessingDrawing" xmlns:wp="http://schemas.openxmlformats.org/drawingml/2006/wordprocessingDrawing" xmlns:w10="urn:schemas-microsoft-com:office:word" xmlns:w="http://schemas.openxmlformats.org/wordprocessingml/2006/main" xmlns:w14="http://schemas.microsoft.com/office/word/2010/wordml" xmlns:w15="http://schemas.microsoft.com/office/word/2012/wordml" xmlns:w16cex="http://schemas.microsoft.com/office/word/2018/wordml/cex" xmlns:w16cid="http://schemas.microsoft.com/office/word/2016/wordml/cid" xmlns:w16="http://schemas.microsoft.com/office/word/2018/wordml" xmlns:w16sdtdh="http://schemas.microsoft.com/office/word/2020/wordml/sdtdatahash" xmlns:w16se="http://schemas.microsoft.com/office/word/2015/wordml/symex" xmlns:wpg="http://schemas.microsoft.com/office/word/2010/wordprocessingGroup" xmlns:wpi="http://schemas.microsoft.com/office/word/2010/wordprocessingInk" xmlns:wne="http://schemas.microsoft.com/office/word/2006/wordml" xmlns:wps="http://schemas.microsoft.com/office/word/2010/wordprocessingShape" mc:Ignorable="w14 w15 w16se w16cid w16 w16cex w16sdtdh wp14">
+<w:endnotes xmlns:wpc="http://schemas.microsoft.com/office/word/2010/wordprocessingCanvas" xmlns:cx="http://schemas.microsoft.com/office/drawing/2014/chartex" xmlns:cx1="http://schemas.microsoft.com/office/drawing/2015/9/8/chartex" xmlns:cx2="http://schemas.microsoft.com/office/drawing/2015/10/21/chartex" xmlns:cx3="http://schemas.microsoft.com/office/drawing/2016/5/9/chartex" xmlns:cx4="http://schemas.microsoft.com/office/drawing/2016/5/10/chartex" xmlns:cx5="http://schemas.microsoft.com/office/drawing/2016/5/11/chartex" xmlns:cx6="http://schemas.microsoft.com/office/drawing/2016/5/12/chartex" xmlns:cx7="http://schemas.microsoft.com/office/drawing/2016/5/13/chartex" xmlns:cx8="http://schemas.microsoft.com/office/drawing/2016/5/14/chartex" xmlns:mc="http://schemas.openxmlformats.org/markup-compatibility/2006" xmlns:aink="http://schemas.microsoft.com/office/drawing/2016/ink" xmlns:am3d="http://schemas.microsoft.com/office/drawing/2017/model3d" xmlns:o="urn:schemas-microsoft-com:office:office" xmlns:r="http://schemas.openxmlformats.org/officeDocument/2006/relationships" xmlns:m="http://schemas.openxmlformats.org/officeDocument/2006/math" xmlns:v="urn:schemas-microsoft-com:vml" xmlns:wp14="http://schemas.microsoft.com/office/word/2010/wordprocessingDrawing" xmlns:wp="http://schemas.openxmlformats.org/drawingml/2006/wordprocessingDrawing" xmlns:w10="urn:schemas-microsoft-com:office:word" xmlns:w="http://schemas.openxmlformats.org/wordprocessingml/2006/main" xmlns:w14="http://schemas.microsoft.com/office/word/2010/wordml" xmlns:w15="http://schemas.microsoft.com/office/word/2012/wordml" xmlns:w16cid="http://schemas.microsoft.com/office/word/2016/wordml/cid" xmlns:w16se="http://schemas.microsoft.com/office/word/2015/wordml/symex" xmlns:wpg="http://schemas.microsoft.com/office/word/2010/wordprocessingGroup" xmlns:wpi="http://schemas.microsoft.com/office/word/2010/wordprocessingInk" xmlns:wne="http://schemas.microsoft.com/office/word/2006/wordml" xmlns:wps="http://schemas.microsoft.com/office/word/2010/wordprocessingShape" mc:Ignorable="w14 w15 w16se w16cid wp14">
   <w:endnote w:type="separator" w:id="-1">
     <w:p>
       <w:pPr>
@@ -432,7 +634,7 @@
 </file>
 
 <file path=word/footnotes.xml><?xml version="1.0" encoding="utf-8"?>
-<w:footnotes xmlns:wpc="http://schemas.microsoft.com/office/word/2010/wordprocessingCanvas" xmlns:cx="http://schemas.microsoft.com/office/drawing/2014/chartex" xmlns:cx1="http://schemas.microsoft.com/office/drawing/2015/9/8/chartex" xmlns:cx2="http://schemas.microsoft.com/office/drawing/2015/10/21/chartex" xmlns:cx3="http://schemas.microsoft.com/office/drawing/2016/5/9/chartex" xmlns:cx4="http://schemas.microsoft.com/office/drawing/2016/5/10/chartex" xmlns:cx5="http://schemas.microsoft.com/office/drawing/2016/5/11/chartex" xmlns:cx6="http://schemas.microsoft.com/office/drawing/2016/5/12/chartex" xmlns:cx7="http://schemas.microsoft.com/office/drawing/2016/5/13/chartex" xmlns:cx8="http://schemas.microsoft.com/office/drawing/2016/5/14/chartex" xmlns:mc="http://schemas.openxmlformats.org/markup-compatibility/2006" xmlns:aink="http://schemas.microsoft.com/office/drawing/2016/ink" xmlns:am3d="http://schemas.microsoft.com/office/drawing/2017/model3d" xmlns:o="urn:schemas-microsoft-com:office:office" xmlns:oel="http://schemas.microsoft.com/office/2019/extlst" xmlns:r="http://schemas.openxmlformats.org/officeDocument/2006/relationships" xmlns:m="http://schemas.openxmlformats.org/officeDocument/2006/math" xmlns:v="urn:schemas-microsoft-com:vml" xmlns:wp14="http://schemas.microsoft.com/office/word/2010/wordprocessingDrawing" xmlns:wp="http://schemas.openxmlformats.org/drawingml/2006/wordprocessingDrawing" xmlns:w10="urn:schemas-microsoft-com:office:word" xmlns:w="http://schemas.openxmlformats.org/wordprocessingml/2006/main" xmlns:w14="http://schemas.microsoft.com/office/word/2010/wordml" xmlns:w15="http://schemas.microsoft.com/office/word/2012/wordml" xmlns:w16cex="http://schemas.microsoft.com/office/word/2018/wordml/cex" xmlns:w16cid="http://schemas.microsoft.com/office/word/2016/wordml/cid" xmlns:w16="http://schemas.microsoft.com/office/word/2018/wordml" xmlns:w16sdtdh="http://schemas.microsoft.com/office/word/2020/wordml/sdtdatahash" xmlns:w16se="http://schemas.microsoft.com/office/word/2015/wordml/symex" xmlns:wpg="http://schemas.microsoft.com/office/word/2010/wordprocessingGroup" xmlns:wpi="http://schemas.microsoft.com/office/word/2010/wordprocessingInk" xmlns:wne="http://schemas.microsoft.com/office/word/2006/wordml" xmlns:wps="http://schemas.microsoft.com/office/word/2010/wordprocessingShape" mc:Ignorable="w14 w15 w16se w16cid w16 w16cex w16sdtdh wp14">
+<w:footnotes xmlns:wpc="http://schemas.microsoft.com/office/word/2010/wordprocessingCanvas" xmlns:cx="http://schemas.microsoft.com/office/drawing/2014/chartex" xmlns:cx1="http://schemas.microsoft.com/office/drawing/2015/9/8/chartex" xmlns:cx2="http://schemas.microsoft.com/office/drawing/2015/10/21/chartex" xmlns:cx3="http://schemas.microsoft.com/office/drawing/2016/5/9/chartex" xmlns:cx4="http://schemas.microsoft.com/office/drawing/2016/5/10/chartex" xmlns:cx5="http://schemas.microsoft.com/office/drawing/2016/5/11/chartex" xmlns:cx6="http://schemas.microsoft.com/office/drawing/2016/5/12/chartex" xmlns:cx7="http://schemas.microsoft.com/office/drawing/2016/5/13/chartex" xmlns:cx8="http://schemas.microsoft.com/office/drawing/2016/5/14/chartex" xmlns:mc="http://schemas.openxmlformats.org/markup-compatibility/2006" xmlns:aink="http://schemas.microsoft.com/office/drawing/2016/ink" xmlns:am3d="http://schemas.microsoft.com/office/drawing/2017/model3d" xmlns:o="urn:schemas-microsoft-com:office:office" xmlns:r="http://schemas.openxmlformats.org/officeDocument/2006/relationships" xmlns:m="http://schemas.openxmlformats.org/officeDocument/2006/math" xmlns:v="urn:schemas-microsoft-com:vml" xmlns:wp14="http://schemas.microsoft.com/office/word/2010/wordprocessingDrawing" xmlns:wp="http://schemas.openxmlformats.org/drawingml/2006/wordprocessingDrawing" xmlns:w10="urn:schemas-microsoft-com:office:word" xmlns:w="http://schemas.openxmlformats.org/wordprocessingml/2006/main" xmlns:w14="http://schemas.microsoft.com/office/word/2010/wordml" xmlns:w15="http://schemas.microsoft.com/office/word/2012/wordml" xmlns:w16cid="http://schemas.microsoft.com/office/word/2016/wordml/cid" xmlns:w16se="http://schemas.microsoft.com/office/word/2015/wordml/symex" xmlns:wpg="http://schemas.microsoft.com/office/word/2010/wordprocessingGroup" xmlns:wpi="http://schemas.microsoft.com/office/word/2010/wordprocessingInk" xmlns:wne="http://schemas.microsoft.com/office/word/2006/wordml" xmlns:wps="http://schemas.microsoft.com/office/word/2010/wordprocessingShape" mc:Ignorable="w14 w15 w16se w16cid wp14">
   <w:footnote w:type="separator" w:id="-1">
     <w:p>
       <w:pPr>
@@ -457,7 +659,7 @@
 </file>
 
 <file path=word/numbering.xml><?xml version="1.0" encoding="utf-8"?>
-<w:numbering xmlns:wpc="http://schemas.microsoft.com/office/word/2010/wordprocessingCanvas" xmlns:cx="http://schemas.microsoft.com/office/drawing/2014/chartex" xmlns:cx1="http://schemas.microsoft.com/office/drawing/2015/9/8/chartex" xmlns:cx2="http://schemas.microsoft.com/office/drawing/2015/10/21/chartex" xmlns:cx3="http://schemas.microsoft.com/office/drawing/2016/5/9/chartex" xmlns:cx4="http://schemas.microsoft.com/office/drawing/2016/5/10/chartex" xmlns:cx5="http://schemas.microsoft.com/office/drawing/2016/5/11/chartex" xmlns:cx6="http://schemas.microsoft.com/office/drawing/2016/5/12/chartex" xmlns:cx7="http://schemas.microsoft.com/office/drawing/2016/5/13/chartex" xmlns:cx8="http://schemas.microsoft.com/office/drawing/2016/5/14/chartex" xmlns:mc="http://schemas.openxmlformats.org/markup-compatibility/2006" xmlns:aink="http://schemas.microsoft.com/office/drawing/2016/ink" xmlns:am3d="http://schemas.microsoft.com/office/drawing/2017/model3d" xmlns:o="urn:schemas-microsoft-com:office:office" xmlns:oel="http://schemas.microsoft.com/office/2019/extlst" xmlns:r="http://schemas.openxmlformats.org/officeDocument/2006/relationships" xmlns:m="http://schemas.openxmlformats.org/officeDocument/2006/math" xmlns:v="urn:schemas-microsoft-com:vml" xmlns:wp14="http://schemas.microsoft.com/office/word/2010/wordprocessingDrawing" xmlns:wp="http://schemas.openxmlformats.org/drawingml/2006/wordprocessingDrawing" xmlns:w10="urn:schemas-microsoft-com:office:word" xmlns:w="http://schemas.openxmlformats.org/wordprocessingml/2006/main" xmlns:w14="http://schemas.microsoft.com/office/word/2010/wordml" xmlns:w15="http://schemas.microsoft.com/office/word/2012/wordml" xmlns:w16cex="http://schemas.microsoft.com/office/word/2018/wordml/cex" xmlns:w16cid="http://schemas.microsoft.com/office/word/2016/wordml/cid" xmlns:w16="http://schemas.microsoft.com/office/word/2018/wordml" xmlns:w16sdtdh="http://schemas.microsoft.com/office/word/2020/wordml/sdtdatahash" xmlns:w16se="http://schemas.microsoft.com/office/word/2015/wordml/symex" xmlns:wpg="http://schemas.microsoft.com/office/word/2010/wordprocessingGroup" xmlns:wpi="http://schemas.microsoft.com/office/word/2010/wordprocessingInk" xmlns:wne="http://schemas.microsoft.com/office/word/2006/wordml" xmlns:wps="http://schemas.microsoft.com/office/word/2010/wordprocessingShape" mc:Ignorable="w14 w15 w16se w16cid w16 w16cex w16sdtdh wp14">
+<w:numbering xmlns:wpc="http://schemas.microsoft.com/office/word/2010/wordprocessingCanvas" xmlns:cx="http://schemas.microsoft.com/office/drawing/2014/chartex" xmlns:cx1="http://schemas.microsoft.com/office/drawing/2015/9/8/chartex" xmlns:cx2="http://schemas.microsoft.com/office/drawing/2015/10/21/chartex" xmlns:cx3="http://schemas.microsoft.com/office/drawing/2016/5/9/chartex" xmlns:cx4="http://schemas.microsoft.com/office/drawing/2016/5/10/chartex" xmlns:cx5="http://schemas.microsoft.com/office/drawing/2016/5/11/chartex" xmlns:cx6="http://schemas.microsoft.com/office/drawing/2016/5/12/chartex" xmlns:cx7="http://schemas.microsoft.com/office/drawing/2016/5/13/chartex" xmlns:cx8="http://schemas.microsoft.com/office/drawing/2016/5/14/chartex" xmlns:mc="http://schemas.openxmlformats.org/markup-compatibility/2006" xmlns:aink="http://schemas.microsoft.com/office/drawing/2016/ink" xmlns:am3d="http://schemas.microsoft.com/office/drawing/2017/model3d" xmlns:o="urn:schemas-microsoft-com:office:office" xmlns:r="http://schemas.openxmlformats.org/officeDocument/2006/relationships" xmlns:m="http://schemas.openxmlformats.org/officeDocument/2006/math" xmlns:v="urn:schemas-microsoft-com:vml" xmlns:wp14="http://schemas.microsoft.com/office/word/2010/wordprocessingDrawing" xmlns:wp="http://schemas.openxmlformats.org/drawingml/2006/wordprocessingDrawing" xmlns:w10="urn:schemas-microsoft-com:office:word" xmlns:w="http://schemas.openxmlformats.org/wordprocessingml/2006/main" xmlns:w14="http://schemas.microsoft.com/office/word/2010/wordml" xmlns:w15="http://schemas.microsoft.com/office/word/2012/wordml" xmlns:w16cid="http://schemas.microsoft.com/office/word/2016/wordml/cid" xmlns:w16se="http://schemas.microsoft.com/office/word/2015/wordml/symex" xmlns:wpg="http://schemas.microsoft.com/office/word/2010/wordprocessingGroup" xmlns:wpi="http://schemas.microsoft.com/office/word/2010/wordprocessingInk" xmlns:wne="http://schemas.microsoft.com/office/word/2006/wordml" xmlns:wps="http://schemas.microsoft.com/office/word/2010/wordprocessingShape" mc:Ignorable="w14 w15 w16se w16cid wp14">
   <w:abstractNum w:abstractNumId="0" w15:restartNumberingAfterBreak="0">
     <w:nsid w:val="22F83558"/>
     <w:multiLevelType w:val="hybridMultilevel"/>
@@ -684,17 +886,132 @@
       </w:rPr>
     </w:lvl>
   </w:abstractNum>
-  <w:num w:numId="1" w16cid:durableId="1009412121">
+  <w:abstractNum w:abstractNumId="2" w15:restartNumberingAfterBreak="0">
+    <w:nsid w:val="62EA6C15"/>
+    <w:multiLevelType w:val="hybridMultilevel"/>
+    <w:tmpl w:val="2E083C76"/>
+    <w:lvl w:ilvl="0" w:tplc="F2507B78">
+      <w:numFmt w:val="bullet"/>
+      <w:lvlText w:val="-"/>
+      <w:lvlJc w:val="left"/>
+      <w:pPr>
+        <w:ind w:left="720" w:hanging="360"/>
+      </w:pPr>
+      <w:rPr>
+        <w:rFonts w:ascii="Calibri" w:eastAsiaTheme="minorHAnsi" w:hAnsi="Calibri" w:cs="Calibri" w:hint="default"/>
+      </w:rPr>
+    </w:lvl>
+    <w:lvl w:ilvl="1" w:tplc="04090003" w:tentative="1">
+      <w:start w:val="1"/>
+      <w:numFmt w:val="bullet"/>
+      <w:lvlText w:val="o"/>
+      <w:lvlJc w:val="left"/>
+      <w:pPr>
+        <w:ind w:left="1440" w:hanging="360"/>
+      </w:pPr>
+      <w:rPr>
+        <w:rFonts w:ascii="Courier New" w:hAnsi="Courier New" w:cs="Courier New" w:hint="default"/>
+      </w:rPr>
+    </w:lvl>
+    <w:lvl w:ilvl="2" w:tplc="04090005" w:tentative="1">
+      <w:start w:val="1"/>
+      <w:numFmt w:val="bullet"/>
+      <w:lvlText w:val=""/>
+      <w:lvlJc w:val="left"/>
+      <w:pPr>
+        <w:ind w:left="2160" w:hanging="360"/>
+      </w:pPr>
+      <w:rPr>
+        <w:rFonts w:ascii="Wingdings" w:hAnsi="Wingdings" w:hint="default"/>
+      </w:rPr>
+    </w:lvl>
+    <w:lvl w:ilvl="3" w:tplc="04090001" w:tentative="1">
+      <w:start w:val="1"/>
+      <w:numFmt w:val="bullet"/>
+      <w:lvlText w:val=""/>
+      <w:lvlJc w:val="left"/>
+      <w:pPr>
+        <w:ind w:left="2880" w:hanging="360"/>
+      </w:pPr>
+      <w:rPr>
+        <w:rFonts w:ascii="Symbol" w:hAnsi="Symbol" w:hint="default"/>
+      </w:rPr>
+    </w:lvl>
+    <w:lvl w:ilvl="4" w:tplc="04090003" w:tentative="1">
+      <w:start w:val="1"/>
+      <w:numFmt w:val="bullet"/>
+      <w:lvlText w:val="o"/>
+      <w:lvlJc w:val="left"/>
+      <w:pPr>
+        <w:ind w:left="3600" w:hanging="360"/>
+      </w:pPr>
+      <w:rPr>
+        <w:rFonts w:ascii="Courier New" w:hAnsi="Courier New" w:cs="Courier New" w:hint="default"/>
+      </w:rPr>
+    </w:lvl>
+    <w:lvl w:ilvl="5" w:tplc="04090005" w:tentative="1">
+      <w:start w:val="1"/>
+      <w:numFmt w:val="bullet"/>
+      <w:lvlText w:val=""/>
+      <w:lvlJc w:val="left"/>
+      <w:pPr>
+        <w:ind w:left="4320" w:hanging="360"/>
+      </w:pPr>
+      <w:rPr>
+        <w:rFonts w:ascii="Wingdings" w:hAnsi="Wingdings" w:hint="default"/>
+      </w:rPr>
+    </w:lvl>
+    <w:lvl w:ilvl="6" w:tplc="04090001" w:tentative="1">
+      <w:start w:val="1"/>
+      <w:numFmt w:val="bullet"/>
+      <w:lvlText w:val=""/>
+      <w:lvlJc w:val="left"/>
+      <w:pPr>
+        <w:ind w:left="5040" w:hanging="360"/>
+      </w:pPr>
+      <w:rPr>
+        <w:rFonts w:ascii="Symbol" w:hAnsi="Symbol" w:hint="default"/>
+      </w:rPr>
+    </w:lvl>
+    <w:lvl w:ilvl="7" w:tplc="04090003" w:tentative="1">
+      <w:start w:val="1"/>
+      <w:numFmt w:val="bullet"/>
+      <w:lvlText w:val="o"/>
+      <w:lvlJc w:val="left"/>
+      <w:pPr>
+        <w:ind w:left="5760" w:hanging="360"/>
+      </w:pPr>
+      <w:rPr>
+        <w:rFonts w:ascii="Courier New" w:hAnsi="Courier New" w:cs="Courier New" w:hint="default"/>
+      </w:rPr>
+    </w:lvl>
+    <w:lvl w:ilvl="8" w:tplc="04090005" w:tentative="1">
+      <w:start w:val="1"/>
+      <w:numFmt w:val="bullet"/>
+      <w:lvlText w:val=""/>
+      <w:lvlJc w:val="left"/>
+      <w:pPr>
+        <w:ind w:left="6480" w:hanging="360"/>
+      </w:pPr>
+      <w:rPr>
+        <w:rFonts w:ascii="Wingdings" w:hAnsi="Wingdings" w:hint="default"/>
+      </w:rPr>
+    </w:lvl>
+  </w:abstractNum>
+  <w:num w:numId="1">
     <w:abstractNumId w:val="1"/>
   </w:num>
-  <w:num w:numId="2" w16cid:durableId="1586185962">
+  <w:num w:numId="2">
     <w:abstractNumId w:val="0"/>
+  </w:num>
+  <w:num w:numId="3">
+    <w:abstractNumId w:val="2"/>
   </w:num>
 </w:numbering>
 </file>
 
 <file path=word/styles.xml><?xml version="1.0" encoding="utf-8"?>
-<w:styles xmlns:mc="http://schemas.openxmlformats.org/markup-compatibility/2006" xmlns:r="http://schemas.openxmlformats.org/officeDocument/2006/relationships" xmlns:w="http://schemas.openxmlformats.org/wordprocessingml/2006/main" xmlns:w14="http://schemas.microsoft.com/office/word/2010/wordml" xmlns:w15="http://schemas.microsoft.com/office/word/2012/wordml" xmlns:w16cex="http://schemas.microsoft.com/office/word/2018/wordml/cex" xmlns:w16cid="http://schemas.microsoft.com/office/word/2016/wordml/cid" xmlns:w16="http://schemas.microsoft.com/office/word/2018/wordml" xmlns:w16sdtdh="http://schemas.microsoft.com/office/word/2020/wordml/sdtdatahash" xmlns:w16se="http://schemas.microsoft.com/office/word/2015/wordml/symex" mc:Ignorable="w14 w15 w16se w16cid w16 w16cex w16sdtdh">
+<w:styles xmlns:mc="http://schemas.openxmlformats.org/markup-compatibility/2006" xmlns:r="http://schemas.openxmlformats.org/officeDocument/2006/relationships" xmlns:w="http://schemas.openxmlformats.org/wordprocessingml/2006/main" xmlns:w14="http://schemas.microsoft.com/office/word/2010/wordml" xmlns:w15="http://schemas.microsoft.com/office/word/2012/wordml" xmlns:w16cid="http://schemas.microsoft.com/office/word/2016/wordml/cid" xmlns:w16se="http://schemas.microsoft.com/office/word/2015/wordml/symex" mc:Ignorable="w14 w15 w16se w16cid">
   <w:docDefaults>
     <w:rPrDefault>
       <w:rPr>
@@ -710,7 +1027,7 @@
       </w:pPr>
     </w:pPrDefault>
   </w:docDefaults>
-  <w:latentStyles w:defLockedState="0" w:defUIPriority="99" w:defSemiHidden="0" w:defUnhideWhenUsed="0" w:defQFormat="0" w:count="376">
+  <w:latentStyles w:defLockedState="0" w:defUIPriority="99" w:defSemiHidden="0" w:defUnhideWhenUsed="0" w:defQFormat="0" w:count="375">
     <w:lsdException w:name="Normal" w:uiPriority="0" w:qFormat="1"/>
     <w:lsdException w:name="heading 1" w:uiPriority="9" w:qFormat="1"/>
     <w:lsdException w:name="heading 2" w:semiHidden="1" w:uiPriority="9" w:unhideWhenUsed="1" w:qFormat="1"/>
@@ -816,6 +1133,7 @@
     <w:lsdException w:name="HTML Sample" w:semiHidden="1" w:unhideWhenUsed="1"/>
     <w:lsdException w:name="HTML Typewriter" w:semiHidden="1" w:unhideWhenUsed="1"/>
     <w:lsdException w:name="HTML Variable" w:semiHidden="1" w:unhideWhenUsed="1"/>
+    <w:lsdException w:name="Normal Table" w:semiHidden="1" w:unhideWhenUsed="1"/>
     <w:lsdException w:name="annotation subject" w:semiHidden="1" w:unhideWhenUsed="1"/>
     <w:lsdException w:name="No List" w:semiHidden="1" w:unhideWhenUsed="1"/>
     <w:lsdException w:name="Outline List 1" w:semiHidden="1" w:unhideWhenUsed="1"/>
@@ -862,8 +1180,10 @@
     <w:lsdException w:name="Table Subtle 2" w:semiHidden="1" w:unhideWhenUsed="1"/>
     <w:lsdException w:name="Table Web 1" w:semiHidden="1" w:unhideWhenUsed="1"/>
     <w:lsdException w:name="Table Web 2" w:semiHidden="1" w:unhideWhenUsed="1"/>
+    <w:lsdException w:name="Table Web 3" w:semiHidden="1" w:unhideWhenUsed="1"/>
     <w:lsdException w:name="Balloon Text" w:semiHidden="1" w:unhideWhenUsed="1"/>
     <w:lsdException w:name="Table Grid" w:uiPriority="39"/>
+    <w:lsdException w:name="Table Theme" w:semiHidden="1" w:unhideWhenUsed="1"/>
     <w:lsdException w:name="Placeholder Text" w:semiHidden="1"/>
     <w:lsdException w:name="No Spacing" w:uiPriority="1" w:qFormat="1"/>
     <w:lsdException w:name="Light Shading" w:uiPriority="60"/>
@@ -1083,18 +1403,61 @@
     <w:lsdException w:name="Smart Hyperlink" w:semiHidden="1" w:unhideWhenUsed="1"/>
     <w:lsdException w:name="Hashtag" w:semiHidden="1" w:unhideWhenUsed="1"/>
     <w:lsdException w:name="Unresolved Mention" w:semiHidden="1" w:unhideWhenUsed="1"/>
-    <w:lsdException w:name="Smart Link" w:semiHidden="1" w:unhideWhenUsed="1"/>
   </w:latentStyles>
-  <w:style w:type="paragraph" w:default="1" w:styleId="Standard">
+  <w:style w:type="paragraph" w:default="1" w:styleId="Normal">
     <w:name w:val="Normal"/>
     <w:qFormat/>
   </w:style>
-  <w:style w:type="character" w:default="1" w:styleId="Absatz-Standardschriftart">
+  <w:style w:type="paragraph" w:styleId="Heading1">
+    <w:name w:val="heading 1"/>
+    <w:basedOn w:val="Normal"/>
+    <w:next w:val="Normal"/>
+    <w:link w:val="Heading1Char"/>
+    <w:uiPriority w:val="9"/>
+    <w:qFormat/>
+    <w:rsid w:val="000A4650"/>
+    <w:pPr>
+      <w:keepNext/>
+      <w:keepLines/>
+      <w:spacing w:before="240" w:after="0"/>
+      <w:outlineLvl w:val="0"/>
+    </w:pPr>
+    <w:rPr>
+      <w:rFonts w:asciiTheme="majorHAnsi" w:eastAsiaTheme="majorEastAsia" w:hAnsiTheme="majorHAnsi" w:cstheme="majorBidi"/>
+      <w:color w:val="2F5496" w:themeColor="accent1" w:themeShade="BF"/>
+      <w:sz w:val="32"/>
+      <w:szCs w:val="32"/>
+    </w:rPr>
+  </w:style>
+  <w:style w:type="paragraph" w:styleId="Heading2">
+    <w:name w:val="heading 2"/>
+    <w:basedOn w:val="Normal"/>
+    <w:next w:val="Normal"/>
+    <w:link w:val="Heading2Char"/>
+    <w:uiPriority w:val="9"/>
+    <w:unhideWhenUsed/>
+    <w:qFormat/>
+    <w:rsid w:val="000A4650"/>
+    <w:pPr>
+      <w:keepNext/>
+      <w:keepLines/>
+      <w:spacing w:before="40" w:after="0"/>
+      <w:outlineLvl w:val="1"/>
+    </w:pPr>
+    <w:rPr>
+      <w:rFonts w:asciiTheme="majorHAnsi" w:eastAsiaTheme="majorEastAsia" w:hAnsiTheme="majorHAnsi" w:cstheme="majorBidi"/>
+      <w:color w:val="2F5496" w:themeColor="accent1" w:themeShade="BF"/>
+      <w:sz w:val="26"/>
+      <w:szCs w:val="26"/>
+    </w:rPr>
+  </w:style>
+  <w:style w:type="character" w:default="1" w:styleId="DefaultParagraphFont">
     <w:name w:val="Default Paragraph Font"/>
     <w:uiPriority w:val="1"/>
+    <w:semiHidden/>
     <w:unhideWhenUsed/>
   </w:style>
-  <w:style w:type="table" w:default="1" w:styleId="NormaleTabelle">
+  <w:style w:type="table" w:default="1" w:styleId="TableNormal">
     <w:name w:val="Normal Table"/>
     <w:uiPriority w:val="99"/>
     <w:semiHidden/>
@@ -1109,15 +1472,15 @@
       </w:tblCellMar>
     </w:tblPr>
   </w:style>
-  <w:style w:type="numbering" w:default="1" w:styleId="KeineListe">
+  <w:style w:type="numbering" w:default="1" w:styleId="NoList">
     <w:name w:val="No List"/>
     <w:uiPriority w:val="99"/>
     <w:semiHidden/>
     <w:unhideWhenUsed/>
   </w:style>
-  <w:style w:type="paragraph" w:styleId="Listenabsatz">
+  <w:style w:type="paragraph" w:styleId="ListParagraph">
     <w:name w:val="List Paragraph"/>
-    <w:basedOn w:val="Standard"/>
+    <w:basedOn w:val="Normal"/>
     <w:uiPriority w:val="34"/>
     <w:qFormat/>
     <w:rsid w:val="00067BF1"/>
@@ -1126,10 +1489,10 @@
       <w:contextualSpacing/>
     </w:pPr>
   </w:style>
-  <w:style w:type="paragraph" w:styleId="Kopfzeile">
+  <w:style w:type="paragraph" w:styleId="Header">
     <w:name w:val="header"/>
-    <w:basedOn w:val="Standard"/>
-    <w:link w:val="KopfzeileZchn"/>
+    <w:basedOn w:val="Normal"/>
+    <w:link w:val="HeaderChar"/>
     <w:uiPriority w:val="99"/>
     <w:unhideWhenUsed/>
     <w:rsid w:val="008B0EAF"/>
@@ -1141,17 +1504,17 @@
       <w:spacing w:after="0" w:line="240" w:lineRule="auto"/>
     </w:pPr>
   </w:style>
-  <w:style w:type="character" w:customStyle="1" w:styleId="KopfzeileZchn">
-    <w:name w:val="Kopfzeile Zchn"/>
-    <w:basedOn w:val="Absatz-Standardschriftart"/>
-    <w:link w:val="Kopfzeile"/>
+  <w:style w:type="character" w:customStyle="1" w:styleId="HeaderChar">
+    <w:name w:val="Header Char"/>
+    <w:basedOn w:val="DefaultParagraphFont"/>
+    <w:link w:val="Header"/>
     <w:uiPriority w:val="99"/>
     <w:rsid w:val="008B0EAF"/>
   </w:style>
-  <w:style w:type="paragraph" w:styleId="Fuzeile">
+  <w:style w:type="paragraph" w:styleId="Footer">
     <w:name w:val="footer"/>
-    <w:basedOn w:val="Standard"/>
-    <w:link w:val="FuzeileZchn"/>
+    <w:basedOn w:val="Normal"/>
+    <w:link w:val="FooterChar"/>
     <w:uiPriority w:val="99"/>
     <w:unhideWhenUsed/>
     <w:rsid w:val="008B0EAF"/>
@@ -1163,12 +1526,72 @@
       <w:spacing w:after="0" w:line="240" w:lineRule="auto"/>
     </w:pPr>
   </w:style>
-  <w:style w:type="character" w:customStyle="1" w:styleId="FuzeileZchn">
-    <w:name w:val="Fußzeile Zchn"/>
-    <w:basedOn w:val="Absatz-Standardschriftart"/>
-    <w:link w:val="Fuzeile"/>
+  <w:style w:type="character" w:customStyle="1" w:styleId="FooterChar">
+    <w:name w:val="Footer Char"/>
+    <w:basedOn w:val="DefaultParagraphFont"/>
+    <w:link w:val="Footer"/>
     <w:uiPriority w:val="99"/>
     <w:rsid w:val="008B0EAF"/>
+  </w:style>
+  <w:style w:type="paragraph" w:styleId="Title">
+    <w:name w:val="Title"/>
+    <w:basedOn w:val="Normal"/>
+    <w:next w:val="Normal"/>
+    <w:link w:val="TitleChar"/>
+    <w:uiPriority w:val="10"/>
+    <w:qFormat/>
+    <w:rsid w:val="00BF6CEA"/>
+    <w:pPr>
+      <w:spacing w:after="0" w:line="240" w:lineRule="auto"/>
+      <w:contextualSpacing/>
+    </w:pPr>
+    <w:rPr>
+      <w:rFonts w:asciiTheme="majorHAnsi" w:eastAsiaTheme="majorEastAsia" w:hAnsiTheme="majorHAnsi" w:cstheme="majorBidi"/>
+      <w:spacing w:val="-10"/>
+      <w:kern w:val="28"/>
+      <w:sz w:val="56"/>
+      <w:szCs w:val="56"/>
+    </w:rPr>
+  </w:style>
+  <w:style w:type="character" w:customStyle="1" w:styleId="TitleChar">
+    <w:name w:val="Title Char"/>
+    <w:basedOn w:val="DefaultParagraphFont"/>
+    <w:link w:val="Title"/>
+    <w:uiPriority w:val="10"/>
+    <w:rsid w:val="00BF6CEA"/>
+    <w:rPr>
+      <w:rFonts w:asciiTheme="majorHAnsi" w:eastAsiaTheme="majorEastAsia" w:hAnsiTheme="majorHAnsi" w:cstheme="majorBidi"/>
+      <w:spacing w:val="-10"/>
+      <w:kern w:val="28"/>
+      <w:sz w:val="56"/>
+      <w:szCs w:val="56"/>
+    </w:rPr>
+  </w:style>
+  <w:style w:type="character" w:customStyle="1" w:styleId="Heading2Char">
+    <w:name w:val="Heading 2 Char"/>
+    <w:basedOn w:val="DefaultParagraphFont"/>
+    <w:link w:val="Heading2"/>
+    <w:uiPriority w:val="9"/>
+    <w:rsid w:val="000A4650"/>
+    <w:rPr>
+      <w:rFonts w:asciiTheme="majorHAnsi" w:eastAsiaTheme="majorEastAsia" w:hAnsiTheme="majorHAnsi" w:cstheme="majorBidi"/>
+      <w:color w:val="2F5496" w:themeColor="accent1" w:themeShade="BF"/>
+      <w:sz w:val="26"/>
+      <w:szCs w:val="26"/>
+    </w:rPr>
+  </w:style>
+  <w:style w:type="character" w:customStyle="1" w:styleId="Heading1Char">
+    <w:name w:val="Heading 1 Char"/>
+    <w:basedOn w:val="DefaultParagraphFont"/>
+    <w:link w:val="Heading1"/>
+    <w:uiPriority w:val="9"/>
+    <w:rsid w:val="000A4650"/>
+    <w:rPr>
+      <w:rFonts w:asciiTheme="majorHAnsi" w:eastAsiaTheme="majorEastAsia" w:hAnsiTheme="majorHAnsi" w:cstheme="majorBidi"/>
+      <w:color w:val="2F5496" w:themeColor="accent1" w:themeShade="BF"/>
+      <w:sz w:val="32"/>
+      <w:szCs w:val="32"/>
+    </w:rPr>
   </w:style>
 </w:styles>
 </file>

</xml_diff>